<commit_message>
Added SharePoint functionality for downloading files
</commit_message>
<xml_diff>
--- a/GorillaDocs.IntegrationTests/Word/SampleData/ContentControls.docx
+++ b/GorillaDocs.IntegrationTests/Word/SampleData/ContentControls.docx
@@ -15,13 +15,17 @@
           <w:placeholder>
             <w:docPart w:val="DBEAD6F879E4455EBF6B92D7CA7678CF"/>
           </w:placeholder>
+          <w:showingPlcHdr/>
           <w:dataBinding w:xpath="/ns0:root[1]/ns0:CCs[1]/ns0:Contact[2]/ns0:Fullname[1]" w:storeItemID="{A3EB4DF5-7F57-4EC7-80EB-34746E7BD75E}"/>
           <w:text/>
         </w:sdtPr>
         <w:sdtEndPr/>
         <w:sdtContent>
           <w:r>
-            <w:t>M Fitzmaurice</w:t>
+            <w:rPr>
+              <w:rStyle w:val="PlaceholderText"/>
+            </w:rPr>
+            <w:t>Click here to enter CC1 Name.</w:t>
           </w:r>
         </w:sdtContent>
       </w:sdt>
@@ -38,13 +42,17 @@
           <w:placeholder>
             <w:docPart w:val="DFD6E4336668425E8E1AA269042F4D92"/>
           </w:placeholder>
+          <w:showingPlcHdr/>
           <w:dataBinding w:xpath="/ns0:root[1]/ns0:CCs[1]/ns0:Contact[2]/ns0:CompanyName[1]" w:storeItemID="{A3EB4DF5-7F57-4EC7-80EB-34746E7BD75E}"/>
           <w:text/>
         </w:sdtPr>
         <w:sdtEndPr/>
         <w:sdtContent>
           <w:r>
-            <w:t>Grant Thornton</w:t>
+            <w:rPr>
+              <w:rStyle w:val="PlaceholderText"/>
+            </w:rPr>
+            <w:t>Click here to enter CC1 Company.</w:t>
           </w:r>
         </w:sdtContent>
       </w:sdt>
@@ -83,16 +91,88 @@
           <w:placeholder>
             <w:docPart w:val="FF4EE37008F54008AFF1129F3A593B37"/>
           </w:placeholder>
+          <w:showingPlcHdr/>
           <w:dataBinding w:xpath="/ns0:root[1]/ns0:CCs[1]/ns0:Contact[2]/ns0:Address[1]" w:storeItemID="{A3EB4DF5-7F57-4EC7-80EB-34746E7BD75E}"/>
           <w:text/>
         </w:sdtPr>
         <w:sdtEndPr/>
         <w:sdtContent>
           <w:r>
-            <w:t>43 Gummery St, Bedford WA 6052</w:t>
+            <w:rPr>
+              <w:rStyle w:val="PlaceholderText"/>
+            </w:rPr>
+            <w:t>Click here to enter CC1 Delivery Details.</w:t>
           </w:r>
         </w:sdtContent>
       </w:sdt>
+    </w:p>
+    <w:p/>
+    <w:sdt>
+      <w:sdtPr>
+        <w:id w:val="1980101934"/>
+        <w:placeholder>
+          <w:docPart w:val="1F848F8054094DC0AB85F5A5C09FF5F1"/>
+        </w:placeholder>
+        <w:showingPlcHdr/>
+        <w:text/>
+      </w:sdtPr>
+      <w:sdtEndPr/>
+      <w:sdtContent>
+        <w:p>
+          <w:r>
+            <w:rPr>
+              <w:rStyle w:val="PlaceholderText"/>
+            </w:rPr>
+            <w:t>Click here to enter text.</w:t>
+          </w:r>
+        </w:p>
+      </w:sdtContent>
+    </w:sdt>
+    <w:sdt>
+      <w:sdtPr>
+        <w:id w:val="-21943624"/>
+        <w:placeholder>
+          <w:docPart w:val="DefaultPlaceholder_1081868574"/>
+        </w:placeholder>
+        <w:showingPlcHdr/>
+        <w:text/>
+      </w:sdtPr>
+      <w:sdtEndPr/>
+      <w:sdtContent>
+        <w:p>
+          <w:r>
+            <w:rPr>
+              <w:rStyle w:val="PlaceholderText"/>
+            </w:rPr>
+            <w:t>Click here to enter text.</w:t>
+          </w:r>
+        </w:p>
+      </w:sdtContent>
+    </w:sdt>
+    <w:sdt>
+      <w:sdtPr>
+        <w:id w:val="1516956023"/>
+        <w:placeholder>
+          <w:docPart w:val="DefaultPlaceholder_1081868574"/>
+        </w:placeholder>
+        <w:text/>
+      </w:sdtPr>
+      <w:sdtEndPr/>
+      <w:sdtContent>
+        <w:p>
+          <w:r>
+            <w:t>This control must contain text for tests</w:t>
+          </w:r>
+        </w:p>
+      </w:sdtContent>
+    </w:sdt>
+    <w:p/>
+    <w:p>
+      <w:bookmarkStart w:id="0" w:name="Not_in_control"/>
+      <w:r>
+        <w:t>Not in control</w:t>
+      </w:r>
+      <w:bookmarkEnd w:id="0"/>
     </w:p>
     <w:p/>
     <w:tbl>
@@ -130,7 +210,6 @@
                 <w:bCs/>
               </w:rPr>
             </w:pPr>
-            <w:bookmarkStart w:id="0" w:name="CC"/>
             <w:r>
               <w:rPr>
                 <w:b/>
@@ -167,12 +246,17 @@
                 <w:placeholder>
                   <w:docPart w:val="C4B9753173C148E0B364A6F1BECC7D42"/>
                 </w:placeholder>
+                <w:showingPlcHdr/>
                 <w:dataBinding w:prefixMappings="xmlns:ns0='http://schemas.macroview.com.au/letter'" w:xpath="/ns0:root[1]/ns0:CCs[1]/ns0:Contact[1]/ns0:Fullname[1]" w:storeItemID="{A3EB4DF5-7F57-4EC7-80EB-34746E7BD75E}"/>
                 <w:text/>
               </w:sdtPr>
+              <w:sdtEndPr/>
               <w:sdtContent>
                 <w:r>
-                  <w:t>Marcia Fitzmaurice</w:t>
+                  <w:rPr>
+                    <w:rStyle w:val="PlaceholderText"/>
+                  </w:rPr>
+                  <w:t>Click here to enter CC1 Name.</w:t>
                 </w:r>
               </w:sdtContent>
             </w:sdt>
@@ -189,12 +273,17 @@
                 <w:placeholder>
                   <w:docPart w:val="C6CBEEE0F56B4DB5A527EE303A15E96A"/>
                 </w:placeholder>
+                <w:showingPlcHdr/>
                 <w:dataBinding w:prefixMappings="xmlns:ns0='http://schemas.macroview.com.au/letter'" w:xpath="/ns0:root[1]/ns0:CCs[1]/ns0:Contact[1]/ns0:CompanyName[1]" w:storeItemID="{A3EB4DF5-7F57-4EC7-80EB-34746E7BD75E}"/>
                 <w:text/>
               </w:sdtPr>
+              <w:sdtEndPr/>
               <w:sdtContent>
                 <w:r>
-                  <w:t>Grant Thornton</w:t>
+                  <w:rPr>
+                    <w:rStyle w:val="PlaceholderText"/>
+                  </w:rPr>
+                  <w:t>Click here to enter CC1 Company.</w:t>
                 </w:r>
               </w:sdtContent>
             </w:sdt>
@@ -224,6 +313,7 @@
                   <w:listItem w:displayText="By other" w:value="By other"/>
                 </w:comboBox>
               </w:sdtPr>
+              <w:sdtEndPr/>
               <w:sdtContent>
                 <w:r>
                   <w:rPr>
@@ -250,136 +340,27 @@
                 <w:placeholder>
                   <w:docPart w:val="7830C4805F884DF48078825E85B0A2F1"/>
                 </w:placeholder>
+                <w:showingPlcHdr/>
                 <w:dataBinding w:xpath="/ns0:root[1]/ns0:CCs[1]/ns0:Contact[1]/ns0:EmailAddress[1]" w:storeItemID="{A3EB4DF5-7F57-4EC7-80EB-34746E7BD75E}"/>
                 <w:text/>
               </w:sdtPr>
+              <w:sdtEndPr/>
               <w:sdtContent>
                 <w:r>
                   <w:rPr>
-                    <w:lang w:val="en-AU"/>
+                    <w:rStyle w:val="PlaceholderText"/>
                   </w:rPr>
-                  <w:t>marcia.fitzmaurice@gt.com.au</w:t>
+                  <w:t>Click here to enter CC1 Delivery Details.</w:t>
                 </w:r>
               </w:sdtContent>
             </w:sdt>
-          </w:p>
-          <w:p>
-            <w:pPr>
-              <w:pStyle w:val="ContactName"/>
-              <w:spacing w:before="220"/>
-            </w:pPr>
-            <w:sdt>
-              <w:sdtPr>
-                <w:alias w:val="CC2 Name"/>
-                <w:tag w:val="CC2 Name"/>
-                <w:id w:val="-1096858036"/>
-                <w:placeholder>
-                  <w:docPart w:val="2A302C734ACC4CEA86F7607B999A9997"/>
-                </w:placeholder>
-                <w:dataBinding w:xpath="/ns0:root[1]/ns0:CCs[1]/ns0:Contact[2]/ns0:Fullname[1]" w:storeItemID="{A3EB4DF5-7F57-4EC7-80EB-34746E7BD75E}"/>
-                <w:text/>
-              </w:sdtPr>
-              <w:sdtContent>
-                <w:r>
-                  <w:t>M Fitzmaurice</w:t>
-                </w:r>
-              </w:sdtContent>
-            </w:sdt>
-          </w:p>
-          <w:p>
-            <w:pPr>
-              <w:pStyle w:val="MVLetterDetail"/>
-            </w:pPr>
-            <w:sdt>
-              <w:sdtPr>
-                <w:alias w:val="CC2 Company"/>
-                <w:tag w:val="CC2 Company"/>
-                <w:id w:val="375283756"/>
-                <w:placeholder>
-                  <w:docPart w:val="F63DFE27D94541E4B28810EEF36BF60B"/>
-                </w:placeholder>
-                <w:dataBinding w:xpath="/ns0:root[1]/ns0:CCs[1]/ns0:Contact[2]/ns0:CompanyName[1]" w:storeItemID="{A3EB4DF5-7F57-4EC7-80EB-34746E7BD75E}"/>
-                <w:text/>
-              </w:sdtPr>
-              <w:sdtContent>
-                <w:r>
-                  <w:t>Grant Thornton</w:t>
-                </w:r>
-              </w:sdtContent>
-            </w:sdt>
-          </w:p>
-          <w:p>
-            <w:pPr>
-              <w:pStyle w:val="ContactDetails"/>
-              <w:rPr>
-                <w:lang w:val="en-AU"/>
-              </w:rPr>
-            </w:pPr>
-            <w:sdt>
-              <w:sdtPr>
-                <w:rPr>
-                  <w:lang w:val="en-AU"/>
-                </w:rPr>
-                <w:alias w:val="CC2 Delivery"/>
-                <w:tag w:val="CC2 Delivery"/>
-                <w:id w:val="-534503639"/>
-                <w:placeholder>
-                  <w:docPart w:val="B9BC1857FA9B4C6BA75053AF8FAA8796"/>
-                </w:placeholder>
-                <w:dataBinding w:xpath="/ns0:root[1]/ns0:CCs[1]/ns0:Contact[2]/ns0:Delivery[1]" w:storeItemID="{A3EB4DF5-7F57-4EC7-80EB-34746E7BD75E}"/>
-                <w:comboBox w:lastValue="By other">
-                  <w:listItem w:displayText="By email" w:value="By email"/>
-                  <w:listItem w:displayText="By facsimile" w:value="By facsimile"/>
-                  <w:listItem w:displayText="By other" w:value="By other"/>
-                </w:comboBox>
-              </w:sdtPr>
-              <w:sdtContent>
-                <w:r>
-                  <w:rPr>
-                    <w:lang w:val="en-AU"/>
-                  </w:rPr>
-                  <w:t>By other</w:t>
-                </w:r>
-              </w:sdtContent>
-            </w:sdt>
-            <w:r>
-              <w:rPr>
-                <w:lang w:val="en-AU"/>
-              </w:rPr>
-              <w:t xml:space="preserve">: </w:t>
-            </w:r>
-            <w:sdt>
-              <w:sdtPr>
-                <w:rPr>
-                  <w:lang w:val="en-AU"/>
-                </w:rPr>
-                <w:alias w:val="CC2 Delivery Details"/>
-                <w:tag w:val="CC2 Details"/>
-                <w:id w:val="-1513672123"/>
-                <w:placeholder>
-                  <w:docPart w:val="0CFB74B604C3437D842F91C03833CD1B"/>
-                </w:placeholder>
-                <w:dataBinding w:xpath="/ns0:root[1]/ns0:CCs[1]/ns0:Contact[2]/ns0:Address[1]" w:storeItemID="{A3EB4DF5-7F57-4EC7-80EB-34746E7BD75E}"/>
-                <w:text/>
-              </w:sdtPr>
-              <w:sdtContent>
-                <w:r>
-                  <w:rPr>
-                    <w:lang w:val="en-AU"/>
-                  </w:rPr>
-                  <w:t>43 Gummery St, Bedford WA 6052</w:t>
-                </w:r>
-              </w:sdtContent>
-            </w:sdt>
+            <w:bookmarkStart w:id="1" w:name="_GoBack"/>
+            <w:bookmarkEnd w:id="1"/>
           </w:p>
         </w:tc>
       </w:tr>
     </w:tbl>
-    <w:p>
-      <w:bookmarkStart w:id="1" w:name="_GoBack"/>
-      <w:bookmarkEnd w:id="0"/>
-      <w:bookmarkEnd w:id="1"/>
-    </w:p>
+    <w:p/>
     <w:sectPr>
       <w:headerReference w:type="even" r:id="rId8"/>
       <w:headerReference w:type="default" r:id="rId9"/>
@@ -419,7 +400,6 @@
     <w:pPr>
       <w:pStyle w:val="FooterTextSml"/>
     </w:pPr>
-    <w:bookmarkStart w:id="2" w:name="LetterSection_PrimaryFooter"/>
   </w:p>
   <w:tbl>
     <w:tblPr>
@@ -495,7 +475,6 @@
         </w:p>
       </w:tc>
     </w:tr>
-    <w:bookmarkEnd w:id="2"/>
   </w:tbl>
   <w:p>
     <w:pPr>
@@ -6253,7 +6232,7 @@
       <w:docPartBody>
         <w:p>
           <w:pPr>
-            <w:pStyle w:val="DBEAD6F879E4455EBF6B92D7CA7678CF"/>
+            <w:pStyle w:val="DBEAD6F879E4455EBF6B92D7CA7678CF1"/>
           </w:pPr>
           <w:r>
             <w:rPr>
@@ -6282,7 +6261,7 @@
       <w:docPartBody>
         <w:p>
           <w:pPr>
-            <w:pStyle w:val="DFD6E4336668425E8E1AA269042F4D92"/>
+            <w:pStyle w:val="DFD6E4336668425E8E1AA269042F4D921"/>
           </w:pPr>
           <w:r>
             <w:rPr>
@@ -6352,7 +6331,7 @@
       <w:docPartBody>
         <w:p>
           <w:pPr>
-            <w:pStyle w:val="FF4EE37008F54008AFF1129F3A593B37"/>
+            <w:pStyle w:val="FF4EE37008F54008AFF1129F3A593B371"/>
           </w:pPr>
           <w:r>
             <w:rPr>
@@ -6381,7 +6360,7 @@
       <w:docPartBody>
         <w:p>
           <w:pPr>
-            <w:pStyle w:val="C4B9753173C148E0B364A6F1BECC7D42"/>
+            <w:pStyle w:val="C4B9753173C148E0B364A6F1BECC7D421"/>
           </w:pPr>
           <w:r>
             <w:rPr>
@@ -6410,7 +6389,7 @@
       <w:docPartBody>
         <w:p>
           <w:pPr>
-            <w:pStyle w:val="C6CBEEE0F56B4DB5A527EE303A15E96A"/>
+            <w:pStyle w:val="C6CBEEE0F56B4DB5A527EE303A15E96A1"/>
           </w:pPr>
           <w:r>
             <w:rPr>
@@ -6480,7 +6459,7 @@
       <w:docPartBody>
         <w:p>
           <w:pPr>
-            <w:pStyle w:val="7830C4805F884DF48078825E85B0A2F1"/>
+            <w:pStyle w:val="7830C4805F884DF48078825E85B0A2F11"/>
           </w:pPr>
           <w:r>
             <w:rPr>
@@ -6493,7 +6472,7 @@
     </w:docPart>
     <w:docPart>
       <w:docPartPr>
-        <w:name w:val="2A302C734ACC4CEA86F7607B999A9997"/>
+        <w:name w:val="DefaultPlaceholder_1081868574"/>
         <w:category>
           <w:name w:val="General"/>
           <w:gallery w:val="placeholder"/>
@@ -6504,25 +6483,22 @@
         <w:behaviors>
           <w:behavior w:val="content"/>
         </w:behaviors>
-        <w:guid w:val="{68867E6C-63DF-4580-BAFD-81F9912C423A}"/>
+        <w:guid w:val="{AC8CD126-0114-41C2-956F-70600588764D}"/>
       </w:docPartPr>
       <w:docPartBody>
         <w:p>
-          <w:pPr>
-            <w:pStyle w:val="2A302C734ACC4CEA86F7607B999A9997"/>
-          </w:pPr>
           <w:r>
             <w:rPr>
               <w:rStyle w:val="PlaceholderText"/>
             </w:rPr>
-            <w:t>Click here to enter CC1 Name.</w:t>
+            <w:t>Click here to enter text.</w:t>
           </w:r>
         </w:p>
       </w:docPartBody>
     </w:docPart>
     <w:docPart>
       <w:docPartPr>
-        <w:name w:val="F63DFE27D94541E4B28810EEF36BF60B"/>
+        <w:name w:val="1F848F8054094DC0AB85F5A5C09FF5F1"/>
         <w:category>
           <w:name w:val="General"/>
           <w:gallery w:val="placeholder"/>
@@ -6533,88 +6509,18 @@
         <w:behaviors>
           <w:behavior w:val="content"/>
         </w:behaviors>
-        <w:guid w:val="{392A444C-C4D8-4971-84A8-FE1F4CFBD0ED}"/>
+        <w:guid w:val="{DE3CA71C-2DD7-489B-A5A0-2EDC6A8F1C84}"/>
       </w:docPartPr>
       <w:docPartBody>
         <w:p>
           <w:pPr>
-            <w:pStyle w:val="F63DFE27D94541E4B28810EEF36BF60B"/>
+            <w:pStyle w:val="1F848F8054094DC0AB85F5A5C09FF5F1"/>
           </w:pPr>
           <w:r>
             <w:rPr>
               <w:rStyle w:val="PlaceholderText"/>
             </w:rPr>
-            <w:t>Click here to enter CC1 Company.</w:t>
-          </w:r>
-        </w:p>
-      </w:docPartBody>
-    </w:docPart>
-    <w:docPart>
-      <w:docPartPr>
-        <w:name w:val="B9BC1857FA9B4C6BA75053AF8FAA8796"/>
-        <w:category>
-          <w:name w:val="General"/>
-          <w:gallery w:val="placeholder"/>
-        </w:category>
-        <w:types>
-          <w:type w:val="bbPlcHdr"/>
-        </w:types>
-        <w:behaviors>
-          <w:behavior w:val="content"/>
-        </w:behaviors>
-        <w:guid w:val="{23484716-5235-40B0-A802-CB9926A3F71C}"/>
-      </w:docPartPr>
-      <w:docPartBody>
-        <w:p>
-          <w:pPr>
-            <w:pStyle w:val="B9BC1857FA9B4C6BA75053AF8FAA8796"/>
-          </w:pPr>
-          <w:r>
-            <w:rPr>
-              <w:rStyle w:val="PlaceholderText"/>
-            </w:rPr>
-            <w:t xml:space="preserve">Choose </w:t>
-          </w:r>
-          <w:r>
-            <w:rPr>
-              <w:rStyle w:val="PlaceholderText"/>
-            </w:rPr>
-            <w:t>CC1 Delivery</w:t>
-          </w:r>
-          <w:r>
-            <w:rPr>
-              <w:rStyle w:val="PlaceholderText"/>
-            </w:rPr>
-            <w:t>.</w:t>
-          </w:r>
-        </w:p>
-      </w:docPartBody>
-    </w:docPart>
-    <w:docPart>
-      <w:docPartPr>
-        <w:name w:val="0CFB74B604C3437D842F91C03833CD1B"/>
-        <w:category>
-          <w:name w:val="General"/>
-          <w:gallery w:val="placeholder"/>
-        </w:category>
-        <w:types>
-          <w:type w:val="bbPlcHdr"/>
-        </w:types>
-        <w:behaviors>
-          <w:behavior w:val="content"/>
-        </w:behaviors>
-        <w:guid w:val="{7FADBEA4-3DAF-4AC2-9829-DF888D3AC7ED}"/>
-      </w:docPartPr>
-      <w:docPartBody>
-        <w:p>
-          <w:pPr>
-            <w:pStyle w:val="0CFB74B604C3437D842F91C03833CD1B"/>
-          </w:pPr>
-          <w:r>
-            <w:rPr>
-              <w:rStyle w:val="PlaceholderText"/>
-            </w:rPr>
-            <w:t>Click here to enter CC1 Delivery Details.</w:t>
+            <w:t>Click here to enter text.</w:t>
           </w:r>
         </w:p>
       </w:docPartBody>
@@ -6680,9 +6586,10 @@
     <w:altName w:val="新細明體"/>
     <w:panose1 w:val="02020500000000000000"/>
     <w:charset w:val="88"/>
-    <w:family w:val="roman"/>
+    <w:family w:val="auto"/>
+    <w:notTrueType/>
     <w:pitch w:val="variable"/>
-    <w:sig w:usb0="A00002FF" w:usb1="28CFFCFA" w:usb2="00000016" w:usb3="00000000" w:csb0="00100001" w:csb1="00000000"/>
+    <w:sig w:usb0="00000001" w:usb1="08080000" w:usb2="00000010" w:usb3="00000000" w:csb0="00100000" w:csb1="00000000"/>
   </w:font>
   <w:font w:name="Arial Bold">
     <w:panose1 w:val="00000000000000000000"/>
@@ -6739,9 +6646,15 @@
   </w:compat>
   <w:rsids>
     <w:rsidRoot w:val="00B97AF6"/>
+    <w:rsid w:val="00010CFC"/>
+    <w:rsid w:val="000C081B"/>
     <w:rsid w:val="00310148"/>
     <w:rsid w:val="00373A70"/>
+    <w:rsid w:val="004E610B"/>
+    <w:rsid w:val="00531A06"/>
+    <w:rsid w:val="007656EF"/>
     <w:rsid w:val="00B97AF6"/>
+    <w:rsid w:val="00BF7A7B"/>
     <w:rsid w:val="00FF40B9"/>
   </w:rsids>
   <m:mathPr>
@@ -7191,7 +7104,7 @@
     <w:basedOn w:val="DefaultParagraphFont"/>
     <w:uiPriority w:val="99"/>
     <w:semiHidden/>
-    <w:rsid w:val="00310148"/>
+    <w:rsid w:val="000C081B"/>
     <w:rPr>
       <w:color w:val="808080"/>
     </w:rPr>
@@ -7376,6 +7289,104 @@
   <w:style w:type="paragraph" w:customStyle="1" w:styleId="0CFB74B604C3437D842F91C03833CD1B">
     <w:name w:val="0CFB74B604C3437D842F91C03833CD1B"/>
     <w:rsid w:val="00310148"/>
+  </w:style>
+  <w:style w:type="paragraph" w:customStyle="1" w:styleId="DBEAD6F879E4455EBF6B92D7CA7678CF1">
+    <w:name w:val="DBEAD6F879E4455EBF6B92D7CA7678CF1"/>
+    <w:rsid w:val="000C081B"/>
+    <w:pPr>
+      <w:spacing w:after="0" w:line="260" w:lineRule="atLeast"/>
+    </w:pPr>
+    <w:rPr>
+      <w:rFonts w:ascii="Arial" w:hAnsi="Arial"/>
+      <w:b/>
+      <w:color w:val="000000" w:themeColor="text1"/>
+      <w:sz w:val="20"/>
+      <w:szCs w:val="28"/>
+      <w:lang w:eastAsia="en-AU"/>
+    </w:rPr>
+  </w:style>
+  <w:style w:type="paragraph" w:customStyle="1" w:styleId="DFD6E4336668425E8E1AA269042F4D921">
+    <w:name w:val="DFD6E4336668425E8E1AA269042F4D921"/>
+    <w:rsid w:val="000C081B"/>
+    <w:pPr>
+      <w:spacing w:after="0" w:line="260" w:lineRule="atLeast"/>
+    </w:pPr>
+    <w:rPr>
+      <w:rFonts w:ascii="Arial" w:hAnsi="Arial"/>
+      <w:color w:val="000000" w:themeColor="text1"/>
+      <w:sz w:val="20"/>
+      <w:lang w:eastAsia="en-AU"/>
+    </w:rPr>
+  </w:style>
+  <w:style w:type="paragraph" w:customStyle="1" w:styleId="FF4EE37008F54008AFF1129F3A593B371">
+    <w:name w:val="FF4EE37008F54008AFF1129F3A593B371"/>
+    <w:rsid w:val="000C081B"/>
+    <w:pPr>
+      <w:spacing w:after="0" w:line="240" w:lineRule="atLeast"/>
+    </w:pPr>
+    <w:rPr>
+      <w:rFonts w:ascii="Arial" w:hAnsi="Arial"/>
+      <w:color w:val="000000" w:themeColor="text1"/>
+      <w:sz w:val="20"/>
+      <w:szCs w:val="28"/>
+      <w:lang w:eastAsia="en-AU"/>
+    </w:rPr>
+  </w:style>
+  <w:style w:type="paragraph" w:customStyle="1" w:styleId="1F848F8054094DC0AB85F5A5C09FF5F1">
+    <w:name w:val="1F848F8054094DC0AB85F5A5C09FF5F1"/>
+    <w:rsid w:val="000C081B"/>
+    <w:pPr>
+      <w:spacing w:after="0" w:line="240" w:lineRule="atLeast"/>
+    </w:pPr>
+    <w:rPr>
+      <w:rFonts w:ascii="Arial" w:hAnsi="Arial"/>
+      <w:color w:val="000000" w:themeColor="text1"/>
+      <w:sz w:val="20"/>
+      <w:szCs w:val="28"/>
+      <w:lang w:eastAsia="en-AU"/>
+    </w:rPr>
+  </w:style>
+  <w:style w:type="paragraph" w:customStyle="1" w:styleId="C4B9753173C148E0B364A6F1BECC7D421">
+    <w:name w:val="C4B9753173C148E0B364A6F1BECC7D421"/>
+    <w:rsid w:val="000C081B"/>
+    <w:pPr>
+      <w:spacing w:after="0" w:line="260" w:lineRule="atLeast"/>
+    </w:pPr>
+    <w:rPr>
+      <w:rFonts w:ascii="Arial" w:hAnsi="Arial"/>
+      <w:b/>
+      <w:color w:val="000000" w:themeColor="text1"/>
+      <w:sz w:val="20"/>
+      <w:szCs w:val="28"/>
+      <w:lang w:eastAsia="en-AU"/>
+    </w:rPr>
+  </w:style>
+  <w:style w:type="paragraph" w:customStyle="1" w:styleId="C6CBEEE0F56B4DB5A527EE303A15E96A1">
+    <w:name w:val="C6CBEEE0F56B4DB5A527EE303A15E96A1"/>
+    <w:rsid w:val="000C081B"/>
+    <w:pPr>
+      <w:spacing w:after="0" w:line="260" w:lineRule="atLeast"/>
+    </w:pPr>
+    <w:rPr>
+      <w:rFonts w:ascii="Arial" w:hAnsi="Arial"/>
+      <w:color w:val="000000" w:themeColor="text1"/>
+      <w:sz w:val="20"/>
+      <w:lang w:eastAsia="en-AU"/>
+    </w:rPr>
+  </w:style>
+  <w:style w:type="paragraph" w:customStyle="1" w:styleId="7830C4805F884DF48078825E85B0A2F11">
+    <w:name w:val="7830C4805F884DF48078825E85B0A2F11"/>
+    <w:rsid w:val="000C081B"/>
+    <w:pPr>
+      <w:spacing w:after="0" w:line="240" w:lineRule="auto"/>
+    </w:pPr>
+    <w:rPr>
+      <w:rFonts w:ascii="Arial" w:hAnsi="Arial"/>
+      <w:color w:val="000000" w:themeColor="text1"/>
+      <w:sz w:val="16"/>
+      <w:szCs w:val="28"/>
+      <w:lang w:val="en-GB" w:eastAsia="en-AU"/>
+    </w:rPr>
   </w:style>
 </w:styles>
 </file>
@@ -7721,17 +7732,17 @@
  
          < q 1 : C o n t a c t >   
-             < q 1 : F u l l n a m e > M a r c i a   F i t z m a u r i c e < / q 1 : F u l l n a m e > +             < q 1 : F u l l n a m e / >   
              < q 1 : T i t l e > M a n a g e   t e s t < / q 1 : T i t l e >   
-             < q 1 : C o m p a n y N a m e > G r a n t   T h o r n t o n < / q 1 : C o m p a n y N a m e > +             < q 1 : C o m p a n y N a m e / >   
              < q 1 : P h o n e N u m b e r > 0 4 0 3   0 7 3   3 3 3 < / q 1 : P h o n e N u m b e r >   
              < q 1 : F a x N u m b e r   d 4 p 1 : n i l = " t r u e "   x m l n s : d 4 p 1 = " h t t p : / / w w w . w 3 . o r g / 2 0 0 1 / X M L S c h e m a - i n s t a n c e " / >   
-             < q 1 : E m a i l A d d r e s s > m a r c i a . f i t z m a u r i c e @ g t . c o m . a u < / q 1 : E m a i l A d d r e s s > +             < q 1 : E m a i l A d d r e s s / >   
              < q 1 : A d d r e s s > 4 3   G u m m e r y   S t ,   B e d f o r d   W A   6 0 5 2 < / q 1 : A d d r e s s >   
@@ -7741,11 +7752,11 @@
  
          < q 1 : C o n t a c t >   
-             < q 1 : F u l l n a m e > M   F i t z m a u r i c e < / q 1 : F u l l n a m e > +             < q 1 : F u l l n a m e / >   
              < q 1 : T i t l e > M a n a g e r < / q 1 : T i t l e >   
-             < q 1 : C o m p a n y N a m e > G r a n t   T h o r n t o n < / q 1 : C o m p a n y N a m e > +             < q 1 : C o m p a n y N a m e / >   
              < q 1 : P h o n e N u m b e r > 0 4 0 3   5 5 5   3 3 3 < / q 1 : P h o n e N u m b e r >   
@@ -7753,7 +7764,7 @@
  
              < q 1 : E m a i l A d d r e s s > m @ g t . c o m . a u < / q 1 : E m a i l A d d r e s s >   
-             < q 1 : A d d r e s s > 4 3   G u m m e r y   S t ,   B e d f o r d   W A   6 0 5 2 < / q 1 : A d d r e s s > +             < q 1 : A d d r e s s / >   
              < q 1 : D e l i v e r y > B y   o t h e r < / q 1 : D e l i v e r y >   

</xml_diff>